<commit_message>
Write code to use dfeast_scsrecv module to solve eigenvector problem. Works fine up to dmatsize == 800. Larger size may face problem.
</commit_message>
<xml_diff>
--- a/input_format.docx
+++ b/input_format.docx
@@ -113,20 +113,7 @@
           <w:rFonts w:ascii="JetBrains Mono" w:hAnsi="JetBrains Mono" w:eastAsia="JetBrains Mono" w:cs="JetBrains Mono"/>
           <w:color w:val="000000"/>
         </w:rPr>
-        <w:t xml:space="preserve">  12  </w:t>
-      </w:r>
-      <w:r>
-        <w:rPr>
-          <w:rFonts w:ascii="JetBrains Mono" w:hAnsi="JetBrains Mono" w:eastAsia="JetBrains Mono" w:cs="JetBrains Mono"/>
-          <w:color w:val="000000"/>
-        </w:rPr>
-        <w:t>Distance_Range_4_point_corre_function_average</w:t>
-      </w:r>
-      <w:r>
-        <w:rPr>
-          <w:rFonts w:ascii="JetBrains Mono" w:hAnsi="JetBrains Mono" w:eastAsia="JetBrains Mono" w:cs="JetBrains Mono"/>
-          <w:color w:val="000000"/>
-        </w:rPr>
+        <w:t xml:space="preserve">  12  Distance_Range_4_point_corre_function_average  13 Emin  (for Intel MKL)   14 Emax (for Intel MKL)</w:t>
       </w:r>
     </w:p>
     <w:p>

</xml_diff>

<commit_message>
Finish code for constructing states using symmetry.
</commit_message>
<xml_diff>
--- a/input_format.docx
+++ b/input_format.docx
@@ -113,20 +113,7 @@
           <w:rFonts w:ascii="JetBrains Mono" w:hAnsi="JetBrains Mono" w:eastAsia="JetBrains Mono" w:cs="JetBrains Mono"/>
           <w:color w:val="000000"/>
         </w:rPr>
-        <w:t xml:space="preserve">  12  </w:t>
-      </w:r>
-      <w:r>
-        <w:rPr>
-          <w:rFonts w:ascii="JetBrains Mono" w:hAnsi="JetBrains Mono" w:eastAsia="JetBrains Mono" w:cs="JetBrains Mono"/>
-          <w:color w:val="000000"/>
-        </w:rPr>
-        <w:t>Distance_Range_4_point_corre_function_average</w:t>
-      </w:r>
-      <w:r>
-        <w:rPr>
-          <w:rFonts w:ascii="JetBrains Mono" w:hAnsi="JetBrains Mono" w:eastAsia="JetBrains Mono" w:cs="JetBrains Mono"/>
-          <w:color w:val="000000"/>
-        </w:rPr>
+        <w:t xml:space="preserve">  12  Distance_Range_4_point_corre_function_average</w:t>
       </w:r>
     </w:p>
     <w:p>
@@ -185,8 +172,32 @@
     </w:p>
     <w:p>
       <w:r>
-        <w:t>mfrequency  nmax  modtype   premodcoup   modcoup</w:t>
-      </w:r>
+        <w:t>mfrequency  nmax  modtype   premodcoup   modcoup  Symmetry_type</w:t>
+      </w:r>
+    </w:p>
+    <w:p>
+      <w:r/>
+    </w:p>
+    <w:p>
+      <w:r>
+        <w:t>Note: for symmetry type: A1== 0, A2==1, B1==2 , B2 ==3 .</w:t>
+      </w:r>
+    </w:p>
+    <w:p>
+      <w:r/>
+    </w:p>
+    <w:p>
+      <w:r>
+        <w:t>Note: Rmax now serve as layer numbers when constructing states near initial state.</w:t>
+      </w:r>
+    </w:p>
+    <w:p>
+      <w:r>
+        <w:t>To compute OTOC, we also have to construct state near nearby_state. we choose 1 as layer number for it because we find for 30 mode, this could grow enormous. ( Rmax==4 is probably good for cyclopantane. )</w:t>
+      </w:r>
+    </w:p>
+    <w:p>
+      <w:r/>
     </w:p>
     <w:sectPr>
       <w:footnotePr>

</xml_diff>

<commit_message>
Finish code for LW model with electronic state coupling.
</commit_message>
<xml_diff>
--- a/input_format.docx
+++ b/input_format.docx
@@ -38,7 +38,7 @@
       <w:pPr>
         <w:rPr>
           <w:rFonts w:ascii="JetBrains Mono" w:hAnsi="JetBrains Mono" w:eastAsia="JetBrains Mono" w:cs="JetBrains Mono"/>
-          <w:color w:val="a9b7c6"/>
+          <w:color w:val="000000"/>
         </w:rPr>
       </w:pPr>
       <w:r>
@@ -64,41 +64,14 @@
           <w:rFonts w:ascii="JetBrains Mono" w:hAnsi="JetBrains Mono" w:eastAsia="JetBrains Mono" w:cs="JetBrains Mono"/>
           <w:color w:val="a9b7c6"/>
         </w:rPr>
-        <w:t xml:space="preserve"> </w:t>
+        <w:t xml:space="preserve">  </w:t>
       </w:r>
       <w:r>
         <w:rPr>
           <w:rFonts w:ascii="JetBrains Mono" w:hAnsi="JetBrains Mono" w:eastAsia="JetBrains Mono" w:cs="JetBrains Mono"/>
           <w:color w:val="000000"/>
         </w:rPr>
-        <w:t>10</w:t>
-      </w:r>
-      <w:r>
-        <w:rPr>
-          <w:rFonts w:ascii="JetBrains Mono" w:hAnsi="JetBrains Mono" w:eastAsia="JetBrains Mono" w:cs="JetBrains Mono"/>
-          <w:color w:val="a9b7c6"/>
-        </w:rPr>
-        <w:t xml:space="preserve"> </w:t>
-      </w:r>
-      <w:r>
-        <w:rPr>
-          <w:rFonts w:ascii="JetBrains Mono" w:hAnsi="JetBrains Mono" w:eastAsia="JetBrains Mono" w:cs="JetBrains Mono"/>
-          <w:color w:val="000000"/>
-        </w:rPr>
-        <w:t xml:space="preserve">state space distance for nearby state 11 </w:t>
-      </w:r>
-      <w:r>
-        <w:rPr>
-          <w:rFonts w:ascii="JetBrains Mono" w:hAnsi="JetBrains Mono" w:eastAsia="JetBrains Mono" w:cs="JetBrains Mono"/>
-          <w:color w:val="000000"/>
-        </w:rPr>
-        <w:t xml:space="preserve">Energy_Range_4_point_corre_function_average </w:t>
-      </w:r>
-      <w:r>
-        <w:rPr>
-          <w:rFonts w:ascii="JetBrains Mono" w:hAnsi="JetBrains Mono" w:eastAsia="JetBrains Mono" w:cs="JetBrains Mono"/>
-          <w:color w:val="a9b7c6"/>
-        </w:rPr>
+        <w:t xml:space="preserve">10 coupling_to_coordinate0 spin_up    11 coupling_to_coordinate1_spin_down </w:t>
       </w:r>
     </w:p>
     <w:p>
@@ -113,15 +86,16 @@
           <w:rFonts w:ascii="JetBrains Mono" w:hAnsi="JetBrains Mono" w:eastAsia="JetBrains Mono" w:cs="JetBrains Mono"/>
           <w:color w:val="000000"/>
         </w:rPr>
-        <w:t xml:space="preserve">  12  </w:t>
-      </w:r>
-      <w:r>
+        <w:t>12 electronic_state_coupling_strength (t in Logan’s note)</w:t>
+      </w:r>
+    </w:p>
+    <w:p>
+      <w:pPr>
         <w:rPr>
           <w:rFonts w:ascii="JetBrains Mono" w:hAnsi="JetBrains Mono" w:eastAsia="JetBrains Mono" w:cs="JetBrains Mono"/>
           <w:color w:val="000000"/>
         </w:rPr>
-        <w:t>Distance_Range_4_point_corre_function_average</w:t>
-      </w:r>
+      </w:pPr>
       <w:r>
         <w:rPr>
           <w:rFonts w:ascii="JetBrains Mono" w:hAnsi="JetBrains Mono" w:eastAsia="JetBrains Mono" w:cs="JetBrains Mono"/>
@@ -130,20 +104,6 @@
       </w:r>
     </w:p>
     <w:p>
-      <w:pPr>
-        <w:rPr>
-          <w:rFonts w:ascii="JetBrains Mono" w:hAnsi="JetBrains Mono" w:eastAsia="JetBrains Mono" w:cs="JetBrains Mono"/>
-          <w:color w:val="a9b7c6"/>
-        </w:rPr>
-      </w:pPr>
-      <w:r>
-        <w:rPr>
-          <w:rFonts w:ascii="JetBrains Mono" w:hAnsi="JetBrains Mono" w:eastAsia="JetBrains Mono" w:cs="JetBrains Mono"/>
-          <w:color w:val="a9b7c6"/>
-        </w:rPr>
-      </w:r>
-    </w:p>
-    <w:p>
       <w:r/>
     </w:p>
     <w:p>
@@ -181,6 +141,11 @@
     <w:p>
       <w:r>
         <w:t>nmodes[i]  proptime[i]</w:t>
+      </w:r>
+    </w:p>
+    <w:p>
+      <w:r>
+        <w:t># first mode should be electronic state’s energy and nmax must set to 1.</w:t>
       </w:r>
     </w:p>
     <w:p>

</xml_diff>

<commit_message>
Add code to output Alpha, crossing region energy information. Meanwhile, we comment out code that output unncessary information.
</commit_message>
<xml_diff>
--- a/input_format.docx
+++ b/input_format.docx
@@ -42,7 +42,7 @@
         </w:rPr>
       </w:pPr>
       <w:r>
-        <w:t xml:space="preserve">5 noise_strength   6 Rmax  7 V_intra   8 detector_energy_window </w:t>
+        <w:t xml:space="preserve">5 noise_strength   6 Rmax  7 V_intra  8 a_intra   9 detector_energy_window </w:t>
       </w:r>
       <w:r>
         <w:rPr>
@@ -57,7 +57,7 @@
           <w:bCs/>
           <w:color w:val="000000"/>
         </w:rPr>
-        <w:t>9 detector_lower_bright_state_energy_window_shrink</w:t>
+        <w:t>10 detector_lower_bright_state_energy_window_shrink</w:t>
       </w:r>
       <w:r>
         <w:rPr>
@@ -71,7 +71,7 @@
           <w:rFonts w:ascii="JetBrains Mono" w:hAnsi="JetBrains Mono" w:eastAsia="JetBrains Mono" w:cs="JetBrains Mono"/>
           <w:color w:val="000000"/>
         </w:rPr>
-        <w:t xml:space="preserve">10 coupling_to_coordinate0 spin_up    11 coupling_to_coordinate1_spin_down </w:t>
+        <w:t xml:space="preserve">11 coupling_to_coordinate0 spin_up    12 coupling_to_coordinate1_spin_down </w:t>
       </w:r>
     </w:p>
     <w:p>
@@ -86,7 +86,7 @@
           <w:rFonts w:ascii="JetBrains Mono" w:hAnsi="JetBrains Mono" w:eastAsia="JetBrains Mono" w:cs="JetBrains Mono"/>
           <w:color w:val="000000"/>
         </w:rPr>
-        <w:t>12 electronic_state_coupling_strength (t in Logan’s note)</w:t>
+        <w:t xml:space="preserve">13 electronic_state_coupling_strength (t in Logan’s note)  </w:t>
       </w:r>
     </w:p>
     <w:p>

</xml_diff>

<commit_message>
Finish code for two mode coupling.
</commit_message>
<xml_diff>
--- a/input_format.docx
+++ b/input_format.docx
@@ -71,7 +71,7 @@
           <w:rFonts w:ascii="JetBrains Mono" w:hAnsi="JetBrains Mono" w:eastAsia="JetBrains Mono" w:cs="JetBrains Mono"/>
           <w:color w:val="000000"/>
         </w:rPr>
-        <w:t xml:space="preserve">11 coupling_to_coordinate0 spin_up    12 coupling_to_coordinate1_spin_down </w:t>
+        <w:t xml:space="preserve">11 coupling_to_coordinate0 spin_down    12 coupling_to_coordinate0_spin_up </w:t>
       </w:r>
     </w:p>
     <w:p>
@@ -86,7 +86,22 @@
           <w:rFonts w:ascii="JetBrains Mono" w:hAnsi="JetBrains Mono" w:eastAsia="JetBrains Mono" w:cs="JetBrains Mono"/>
           <w:color w:val="000000"/>
         </w:rPr>
-        <w:t xml:space="preserve">13 electronic_state_coupling_strength (t in Logan’s note)  </w:t>
+        <w:t>13 coupling_to_coordinate1_spin_down    14 coupling_to_coordinate1_spin_up</w:t>
+      </w:r>
+    </w:p>
+    <w:p>
+      <w:pPr>
+        <w:rPr>
+          <w:rFonts w:ascii="JetBrains Mono" w:hAnsi="JetBrains Mono" w:eastAsia="JetBrains Mono" w:cs="JetBrains Mono"/>
+          <w:color w:val="000000"/>
+        </w:rPr>
+      </w:pPr>
+      <w:r>
+        <w:rPr>
+          <w:rFonts w:ascii="JetBrains Mono" w:hAnsi="JetBrains Mono" w:eastAsia="JetBrains Mono" w:cs="JetBrains Mono"/>
+          <w:color w:val="000000"/>
+        </w:rPr>
+        <w:t xml:space="preserve">15 electronic_state_coupling_strength (t in Logan’s note)  </w:t>
       </w:r>
     </w:p>
     <w:p>

</xml_diff>

<commit_message>
Fix code to Duschrinsky rotation. Duschrinsky rotation part here divergent terms. Check bug.
</commit_message>
<xml_diff>
--- a/input_format.docx
+++ b/input_format.docx
@@ -73,6 +73,12 @@
         </w:rPr>
         <w:t xml:space="preserve">11 coupling_to_coordinate0 spin_down    12 coupling_to_coordinate0_spin_up </w:t>
       </w:r>
+      <w:r>
+        <w:rPr>
+          <w:rFonts w:ascii="JetBrains Mono" w:hAnsi="JetBrains Mono" w:eastAsia="JetBrains Mono" w:cs="JetBrains Mono"/>
+          <w:color w:val="000000"/>
+        </w:rPr>
+      </w:r>
     </w:p>
     <w:p>
       <w:pPr>
@@ -86,22 +92,7 @@
           <w:rFonts w:ascii="JetBrains Mono" w:hAnsi="JetBrains Mono" w:eastAsia="JetBrains Mono" w:cs="JetBrains Mono"/>
           <w:color w:val="000000"/>
         </w:rPr>
-        <w:t>13 coupling_to_coordinate1_spin_down    14 coupling_to_coordinate1_spin_up</w:t>
-      </w:r>
-    </w:p>
-    <w:p>
-      <w:pPr>
-        <w:rPr>
-          <w:rFonts w:ascii="JetBrains Mono" w:hAnsi="JetBrains Mono" w:eastAsia="JetBrains Mono" w:cs="JetBrains Mono"/>
-          <w:color w:val="000000"/>
-        </w:rPr>
-      </w:pPr>
-      <w:r>
-        <w:rPr>
-          <w:rFonts w:ascii="JetBrains Mono" w:hAnsi="JetBrains Mono" w:eastAsia="JetBrains Mono" w:cs="JetBrains Mono"/>
-          <w:color w:val="000000"/>
-        </w:rPr>
-        <w:t xml:space="preserve">15 electronic_state_coupling_strength (t in Logan’s note)  </w:t>
+        <w:t>13 electronic_state_coupling_strength (t in Logan’s note)  14 rotation_angle. (in unit of degree:  30 degree = pi / 6)</w:t>
       </w:r>
     </w:p>
     <w:p>

</xml_diff>

<commit_message>
This code does not scale the time.
</commit_message>
<xml_diff>
--- a/input_format.docx
+++ b/input_format.docx
@@ -113,20 +113,7 @@
           <w:rFonts w:ascii="JetBrains Mono" w:hAnsi="JetBrains Mono" w:eastAsia="JetBrains Mono" w:cs="JetBrains Mono"/>
           <w:color w:val="000000"/>
         </w:rPr>
-        <w:t xml:space="preserve">  12  </w:t>
-      </w:r>
-      <w:r>
-        <w:rPr>
-          <w:rFonts w:ascii="JetBrains Mono" w:hAnsi="JetBrains Mono" w:eastAsia="JetBrains Mono" w:cs="JetBrains Mono"/>
-          <w:color w:val="000000"/>
-        </w:rPr>
-        <w:t>Distance_Range_4_point_corre_function_average</w:t>
-      </w:r>
-      <w:r>
-        <w:rPr>
-          <w:rFonts w:ascii="JetBrains Mono" w:hAnsi="JetBrains Mono" w:eastAsia="JetBrains Mono" w:cs="JetBrains Mono"/>
-          <w:color w:val="000000"/>
-        </w:rPr>
+        <w:t xml:space="preserve">  12  Distance_Range_4_point_corre_function_average 13 hbar_scale</w:t>
       </w:r>
     </w:p>
     <w:p>

</xml_diff>

<commit_message>
Now we only select part state in small energy window which we estimate their OTOC will converge to compute OTOC. This will make program faster as we do not need to compute OTOC for states that definitely will not converge.
</commit_message>
<xml_diff>
--- a/input_format.docx
+++ b/input_format.docx
@@ -114,6 +114,21 @@
           <w:color w:val="000000"/>
         </w:rPr>
         <w:t xml:space="preserve">  12  Distance_Range_4_point_corre_function_average  13 Emin  (for Intel MKL)   14 Emax (for Intel MKL)</w:t>
+      </w:r>
+    </w:p>
+    <w:p>
+      <w:pPr>
+        <w:rPr>
+          <w:rFonts w:ascii="JetBrains Mono" w:hAnsi="JetBrains Mono" w:eastAsia="JetBrains Mono" w:cs="JetBrains Mono"/>
+          <w:color w:val="000000"/>
+        </w:rPr>
+      </w:pPr>
+      <w:r>
+        <w:rPr>
+          <w:rFonts w:ascii="JetBrains Mono" w:hAnsi="JetBrains Mono" w:eastAsia="JetBrains Mono" w:cs="JetBrains Mono"/>
+          <w:color w:val="000000"/>
+        </w:rPr>
+        <w:t>15 Emin2 16 Emax2  (only compute eigenstate OTOC for energy between Emin2 and Emax2)</w:t>
       </w:r>
     </w:p>
     <w:p>

</xml_diff>

<commit_message>
Now we only compute eigenstate OTOC for selected state in small energy window as not all eigenvector we solved will have converged OTOC.
</commit_message>
<xml_diff>
--- a/input_format.docx
+++ b/input_format.docx
@@ -120,14 +120,15 @@
       <w:pPr>
         <w:rPr>
           <w:rFonts w:ascii="JetBrains Mono" w:hAnsi="JetBrains Mono" w:eastAsia="JetBrains Mono" w:cs="JetBrains Mono"/>
-          <w:color w:val="a9b7c6"/>
+          <w:color w:val="333333"/>
         </w:rPr>
       </w:pPr>
       <w:r>
         <w:rPr>
           <w:rFonts w:ascii="JetBrains Mono" w:hAnsi="JetBrains Mono" w:eastAsia="JetBrains Mono" w:cs="JetBrains Mono"/>
-          <w:color w:val="a9b7c6"/>
+          <w:color w:val="333333"/>
         </w:rPr>
+        <w:t>15 Emin2 16 Emax2  (Emin2 and Emax2 is for energy window.)</w:t>
       </w:r>
     </w:p>
     <w:p>

</xml_diff>

<commit_message>
in the middle of programming. Stop at line 555 construct_detector_MPI.cpp. Need to update MPI function for dmat, total_dmat, as complex number is not supported in MPI.
</commit_message>
<xml_diff>
--- a/input_format.docx
+++ b/input_format.docx
@@ -113,20 +113,7 @@
           <w:rFonts w:ascii="JetBrains Mono" w:hAnsi="JetBrains Mono" w:eastAsia="JetBrains Mono" w:cs="JetBrains Mono"/>
           <w:color w:val="000000"/>
         </w:rPr>
-        <w:t xml:space="preserve">  12  </w:t>
-      </w:r>
-      <w:r>
-        <w:rPr>
-          <w:rFonts w:ascii="JetBrains Mono" w:hAnsi="JetBrains Mono" w:eastAsia="JetBrains Mono" w:cs="JetBrains Mono"/>
-          <w:color w:val="000000"/>
-        </w:rPr>
-        <w:t>Distance_Range_4_point_corre_function_average</w:t>
-      </w:r>
-      <w:r>
-        <w:rPr>
-          <w:rFonts w:ascii="JetBrains Mono" w:hAnsi="JetBrains Mono" w:eastAsia="JetBrains Mono" w:cs="JetBrains Mono"/>
-          <w:color w:val="000000"/>
-        </w:rPr>
+        <w:t xml:space="preserve">  12  Distance_Range_4_point_corre_function_average</w:t>
       </w:r>
     </w:p>
     <w:p>
@@ -186,6 +173,22 @@
     <w:p>
       <w:r>
         <w:t>mfrequency  nmax  modtype   premodcoup   modcoup</w:t>
+      </w:r>
+    </w:p>
+    <w:p>
+      <w:r/>
+    </w:p>
+    <w:p>
+      <w:r>
+        <w:t>total angular momentum J + angular momentum projection in z direction M.</w:t>
+      </w:r>
+    </w:p>
+    <w:p>
+      <w:r/>
+    </w:p>
+    <w:p>
+      <w:r>
+        <w:t xml:space="preserve">initial vibrational state    </w:t>
       </w:r>
     </w:p>
     <w:sectPr>

</xml_diff>